<commit_message>
Auto-committed on 2023/05/18 週四 17:34:59.18
</commit_message>
<xml_diff>
--- a/Program/Other/URS_mod/L9749-公平待客銀扣二扣資料v2.0.docx
+++ b/Program/Other/URS_mod/L9749-公平待客銀扣二扣資料v2.0.docx
@@ -275,14 +275,12 @@
                 <w:rFonts w:ascii="標楷體" w:hAnsi="標楷體"/>
               </w:rPr>
             </w:pPr>
-            <w:proofErr w:type="gramStart"/>
             <w:r>
               <w:rPr>
                 <w:rFonts w:ascii="標楷體" w:hAnsi="標楷體" w:hint="eastAsia"/>
               </w:rPr>
               <w:t>註</w:t>
             </w:r>
-            <w:proofErr w:type="gramEnd"/>
           </w:p>
         </w:tc>
       </w:tr>
@@ -430,16 +428,8 @@
               <w:rPr>
                 <w:rFonts w:ascii="標楷體" w:hAnsi="標楷體" w:hint="eastAsia"/>
               </w:rPr>
-              <w:t>林楷</w:t>
-            </w:r>
-            <w:proofErr w:type="gramStart"/>
-            <w:r>
-              <w:rPr>
-                <w:rFonts w:ascii="標楷體" w:hAnsi="標楷體" w:hint="eastAsia"/>
-              </w:rPr>
-              <w:t>杰</w:t>
-            </w:r>
-            <w:proofErr w:type="gramEnd"/>
+              <w:t>林楷杰</w:t>
+            </w:r>
           </w:p>
         </w:tc>
         <w:tc>
@@ -615,16 +605,8 @@
               <w:rPr>
                 <w:rFonts w:ascii="標楷體" w:hAnsi="標楷體" w:hint="eastAsia"/>
               </w:rPr>
-              <w:t>林楷</w:t>
-            </w:r>
-            <w:proofErr w:type="gramStart"/>
-            <w:r>
-              <w:rPr>
-                <w:rFonts w:ascii="標楷體" w:hAnsi="標楷體" w:hint="eastAsia"/>
-              </w:rPr>
-              <w:t>杰</w:t>
-            </w:r>
-            <w:proofErr w:type="gramEnd"/>
+              <w:t>林楷杰</w:t>
+            </w:r>
           </w:p>
         </w:tc>
         <w:tc>
@@ -788,16 +770,8 @@
               <w:rPr>
                 <w:rFonts w:ascii="標楷體" w:hAnsi="標楷體" w:hint="eastAsia"/>
               </w:rPr>
-              <w:t>林楷</w:t>
-            </w:r>
-            <w:proofErr w:type="gramStart"/>
-            <w:r>
-              <w:rPr>
-                <w:rFonts w:ascii="標楷體" w:hAnsi="標楷體" w:hint="eastAsia"/>
-              </w:rPr>
-              <w:t>杰</w:t>
-            </w:r>
-            <w:proofErr w:type="gramEnd"/>
+              <w:t>林楷杰</w:t>
+            </w:r>
           </w:p>
         </w:tc>
         <w:tc>
@@ -964,21 +938,7 @@
               <w:rPr>
                 <w:rFonts w:ascii="標楷體" w:hAnsi="標楷體" w:hint="eastAsia"/>
               </w:rPr>
-              <w:t>公平</w:t>
-            </w:r>
-            <w:proofErr w:type="gramStart"/>
-            <w:r>
-              <w:rPr>
-                <w:rFonts w:ascii="標楷體" w:hAnsi="標楷體" w:hint="eastAsia"/>
-              </w:rPr>
-              <w:t>待客銀扣</w:t>
-            </w:r>
-            <w:proofErr w:type="gramEnd"/>
-            <w:r>
-              <w:rPr>
-                <w:rFonts w:ascii="標楷體" w:hAnsi="標楷體" w:hint="eastAsia"/>
-              </w:rPr>
-              <w:t>二扣資料</w:t>
+              <w:t>公平待客銀扣二扣資料</w:t>
             </w:r>
           </w:p>
         </w:tc>
@@ -1072,7 +1032,6 @@
               </w:rPr>
               <w:t>：</w:t>
             </w:r>
-            <w:proofErr w:type="gramStart"/>
             <w:r>
               <w:rPr>
                 <w:rFonts w:ascii="標楷體" w:hAnsi="標楷體" w:hint="eastAsia"/>
@@ -1091,7 +1050,6 @@
               </w:rPr>
               <w:t>java ,</w:t>
             </w:r>
-            <w:proofErr w:type="gramEnd"/>
             <w:r>
               <w:rPr>
                 <w:rFonts w:ascii="標楷體" w:hAnsi="標楷體" w:hint="eastAsia"/>
@@ -1167,21 +1125,7 @@
               <w:rPr>
                 <w:rFonts w:ascii="標楷體" w:hAnsi="標楷體" w:hint="eastAsia"/>
               </w:rPr>
-              <w:t>L9749_底稿_公平</w:t>
-            </w:r>
-            <w:proofErr w:type="gramStart"/>
-            <w:r>
-              <w:rPr>
-                <w:rFonts w:ascii="標楷體" w:hAnsi="標楷體" w:hint="eastAsia"/>
-              </w:rPr>
-              <w:t>待客銀扣</w:t>
-            </w:r>
-            <w:proofErr w:type="gramEnd"/>
-            <w:r>
-              <w:rPr>
-                <w:rFonts w:ascii="標楷體" w:hAnsi="標楷體" w:hint="eastAsia"/>
-              </w:rPr>
-              <w:t>二扣資料.xlsx</w:t>
+              <w:t>L9749_底稿_公平待客銀扣二扣資料.xlsx</w:t>
             </w:r>
           </w:p>
         </w:tc>
@@ -1241,21 +1185,7 @@
               <w:rPr>
                 <w:rFonts w:ascii="標楷體" w:hAnsi="標楷體" w:hint="eastAsia"/>
               </w:rPr>
-              <w:t>公平</w:t>
-            </w:r>
-            <w:proofErr w:type="gramStart"/>
-            <w:r>
-              <w:rPr>
-                <w:rFonts w:ascii="標楷體" w:hAnsi="標楷體" w:hint="eastAsia"/>
-              </w:rPr>
-              <w:t>待客銀扣</w:t>
-            </w:r>
-            <w:proofErr w:type="gramEnd"/>
-            <w:r>
-              <w:rPr>
-                <w:rFonts w:ascii="標楷體" w:hAnsi="標楷體" w:hint="eastAsia"/>
-              </w:rPr>
-              <w:t>二扣資料</w:t>
+              <w:t>公平待客銀扣二扣資料</w:t>
             </w:r>
           </w:p>
           <w:p>
@@ -1276,7 +1206,7 @@
             <w:pPr>
               <w:snapToGrid w:val="0"/>
               <w:rPr>
-                <w:rFonts w:ascii="標楷體" w:hAnsi="標楷體" w:hint="eastAsia"/>
+                <w:rFonts w:ascii="標楷體" w:hAnsi="標楷體"/>
               </w:rPr>
             </w:pPr>
             <w:r>
@@ -1455,7 +1385,7 @@
               <w:rPr>
                 <w:rFonts w:ascii="標楷體" w:hAnsi="標楷體" w:hint="eastAsia"/>
               </w:rPr>
-              <w:t>暫收支票收據列印(個人戶)</w:t>
+              <w:t>公平待客銀扣二扣資料</w:t>
             </w:r>
           </w:p>
         </w:tc>
@@ -1676,7 +1606,6 @@
           <w:sz w:val="24"/>
         </w:rPr>
       </w:pPr>
-      <w:proofErr w:type="spellStart"/>
       <w:r>
         <w:rPr>
           <w:rFonts w:ascii="標楷體" w:hAnsi="標楷體"/>
@@ -1684,7 +1613,6 @@
         </w:rPr>
         <w:t>BankDeductDtl</w:t>
       </w:r>
-      <w:proofErr w:type="spellEnd"/>
       <w:r>
         <w:rPr>
           <w:rFonts w:ascii="標楷體" w:hAnsi="標楷體" w:hint="eastAsia"/>
@@ -1770,21 +1698,12 @@
           <w:sz w:val="24"/>
         </w:rPr>
       </w:pPr>
-      <w:proofErr w:type="gramStart"/>
       <w:r>
         <w:rPr>
           <w:rFonts w:hint="eastAsia"/>
           <w:sz w:val="24"/>
         </w:rPr>
-        <w:t>入帳</w:t>
-      </w:r>
-      <w:proofErr w:type="gramEnd"/>
-      <w:r>
-        <w:rPr>
-          <w:rFonts w:hint="eastAsia"/>
-          <w:sz w:val="24"/>
-        </w:rPr>
-        <w:t>日期</w:t>
+        <w:t>入帳日期</w:t>
       </w:r>
       <w:r>
         <w:rPr>
@@ -1811,21 +1730,12 @@
           <w:sz w:val="24"/>
         </w:rPr>
       </w:pPr>
-      <w:proofErr w:type="gramStart"/>
       <w:r>
         <w:rPr>
           <w:rFonts w:ascii="標楷體" w:hAnsi="標楷體" w:hint="eastAsia"/>
           <w:sz w:val="24"/>
         </w:rPr>
-        <w:t>入帳</w:t>
-      </w:r>
-      <w:proofErr w:type="gramEnd"/>
-      <w:r>
-        <w:rPr>
-          <w:rFonts w:ascii="標楷體" w:hAnsi="標楷體" w:hint="eastAsia"/>
-          <w:sz w:val="24"/>
-        </w:rPr>
-        <w:t>日期: 999/99/99。</w:t>
+        <w:t>入帳日期: 999/99/99。</w:t>
       </w:r>
     </w:p>
     <w:p>
@@ -1873,17 +1783,8 @@
           <w:rFonts w:hint="eastAsia"/>
           <w:sz w:val="24"/>
         </w:rPr>
-        <w:t>排除</w:t>
+        <w:t>排除繳息迄日</w:t>
       </w:r>
-      <w:proofErr w:type="gramStart"/>
-      <w:r>
-        <w:rPr>
-          <w:rFonts w:hint="eastAsia"/>
-          <w:sz w:val="24"/>
-        </w:rPr>
-        <w:t>繳息迄日</w:t>
-      </w:r>
-      <w:proofErr w:type="gramEnd"/>
       <w:r>
         <w:rPr>
           <w:rFonts w:hint="eastAsia"/>
@@ -1914,23 +1815,7 @@
           <w:rFonts w:ascii="標楷體" w:hAnsi="標楷體" w:hint="eastAsia"/>
           <w:sz w:val="24"/>
         </w:rPr>
-        <w:t>排除</w:t>
-      </w:r>
-      <w:proofErr w:type="gramStart"/>
-      <w:r>
-        <w:rPr>
-          <w:rFonts w:ascii="標楷體" w:hAnsi="標楷體" w:hint="eastAsia"/>
-          <w:sz w:val="24"/>
-        </w:rPr>
-        <w:t>繳息迄日</w:t>
-      </w:r>
-      <w:proofErr w:type="gramEnd"/>
-      <w:r>
-        <w:rPr>
-          <w:rFonts w:ascii="標楷體" w:hAnsi="標楷體" w:hint="eastAsia"/>
-          <w:sz w:val="24"/>
-        </w:rPr>
-        <w:t>: 999/99/99。</w:t>
+        <w:t>排除繳息迄日: 999/99/99。</w:t>
       </w:r>
     </w:p>
     <w:p>
@@ -1994,23 +1879,8 @@
         <w:rPr>
           <w:rFonts w:ascii="標楷體" w:hAnsi="標楷體" w:hint="eastAsia"/>
         </w:rPr>
-        <w:t>銀行扣款</w:t>
+        <w:t>銀行扣款明細檔的入帳日期等於輸入的</w:t>
       </w:r>
-      <w:proofErr w:type="gramStart"/>
-      <w:r>
-        <w:rPr>
-          <w:rFonts w:ascii="標楷體" w:hAnsi="標楷體" w:hint="eastAsia"/>
-        </w:rPr>
-        <w:t>明細檔的入帳</w:t>
-      </w:r>
-      <w:proofErr w:type="gramEnd"/>
-      <w:r>
-        <w:rPr>
-          <w:rFonts w:ascii="標楷體" w:hAnsi="標楷體" w:hint="eastAsia"/>
-        </w:rPr>
-        <w:t>日期等於輸入的</w:t>
-      </w:r>
-      <w:proofErr w:type="gramStart"/>
       <w:r>
         <w:rPr>
           <w:rFonts w:ascii="標楷體" w:hAnsi="標楷體"/>
@@ -2021,63 +1891,7 @@
         <w:rPr>
           <w:rFonts w:ascii="標楷體" w:hAnsi="標楷體" w:hint="eastAsia"/>
         </w:rPr>
-        <w:t>入帳</w:t>
-      </w:r>
-      <w:proofErr w:type="gramEnd"/>
-      <w:r>
-        <w:rPr>
-          <w:rFonts w:ascii="標楷體" w:hAnsi="標楷體" w:hint="eastAsia"/>
-        </w:rPr>
-        <w:t>日期</w:t>
-      </w:r>
-      <w:proofErr w:type="gramStart"/>
-      <w:r>
-        <w:rPr>
-          <w:rFonts w:ascii="標楷體" w:hAnsi="標楷體"/>
-        </w:rPr>
-        <w:t>”</w:t>
-      </w:r>
-      <w:proofErr w:type="gramEnd"/>
-      <w:r>
-        <w:rPr>
-          <w:rFonts w:ascii="標楷體" w:hAnsi="標楷體" w:hint="eastAsia"/>
-        </w:rPr>
-        <w:t>且</w:t>
-      </w:r>
-      <w:proofErr w:type="gramStart"/>
-      <w:r>
-        <w:rPr>
-          <w:rFonts w:ascii="標楷體" w:hAnsi="標楷體" w:hint="eastAsia"/>
-        </w:rPr>
-        <w:t>繳息迄日</w:t>
-      </w:r>
-      <w:proofErr w:type="gramEnd"/>
-      <w:r>
-        <w:rPr>
-          <w:rFonts w:ascii="標楷體" w:hAnsi="標楷體" w:hint="eastAsia"/>
-        </w:rPr>
-        <w:t>不等於輸入的</w:t>
-      </w:r>
-      <w:proofErr w:type="gramStart"/>
-      <w:r>
-        <w:rPr>
-          <w:rFonts w:ascii="標楷體" w:hAnsi="標楷體"/>
-        </w:rPr>
-        <w:t>”</w:t>
-      </w:r>
-      <w:proofErr w:type="gramEnd"/>
-      <w:r>
-        <w:rPr>
-          <w:rFonts w:ascii="標楷體" w:hAnsi="標楷體" w:hint="eastAsia"/>
-        </w:rPr>
-        <w:t>排除</w:t>
-      </w:r>
-      <w:proofErr w:type="gramStart"/>
-      <w:r>
-        <w:rPr>
-          <w:rFonts w:ascii="標楷體" w:hAnsi="標楷體" w:hint="eastAsia"/>
-        </w:rPr>
-        <w:t>繳息迄日</w:t>
+        <w:t>入帳日期</w:t>
       </w:r>
       <w:r>
         <w:rPr>
@@ -2085,7 +1899,30 @@
         </w:rPr>
         <w:t>”</w:t>
       </w:r>
-      <w:proofErr w:type="gramEnd"/>
+      <w:r>
+        <w:rPr>
+          <w:rFonts w:ascii="標楷體" w:hAnsi="標楷體" w:hint="eastAsia"/>
+        </w:rPr>
+        <w:t>且繳息迄日不等於輸入的</w:t>
+      </w:r>
+      <w:r>
+        <w:rPr>
+          <w:rFonts w:ascii="標楷體" w:hAnsi="標楷體"/>
+        </w:rPr>
+        <w:t>”</w:t>
+      </w:r>
+      <w:r>
+        <w:rPr>
+          <w:rFonts w:ascii="標楷體" w:hAnsi="標楷體" w:hint="eastAsia"/>
+        </w:rPr>
+        <w:t>排除繳息迄日</w:t>
+      </w:r>
+      <w:r>
+        <w:rPr>
+          <w:rFonts w:ascii="標楷體" w:hAnsi="標楷體"/>
+        </w:rPr>
+        <w:t>”</w:t>
+      </w:r>
       <w:r>
         <w:rPr>
           <w:rFonts w:ascii="標楷體" w:hAnsi="標楷體" w:hint="eastAsia"/>
@@ -2154,6 +1991,9 @@
         <w:ind w:hanging="992"/>
       </w:pPr>
       <w:r>
+        <w:rPr>
+          <w:noProof/>
+        </w:rPr>
         <w:drawing>
           <wp:inline distT="0" distB="0" distL="0" distR="0" wp14:anchorId="6F22557D" wp14:editId="470161A0">
             <wp:extent cx="6299835" cy="2938780"/>
@@ -2197,11 +2037,6 @@
       </w:r>
     </w:p>
     <w:p>
-      <w:pPr>
-        <w:rPr>
-          <w:rFonts w:hint="eastAsia"/>
-        </w:rPr>
-      </w:pPr>
       <w:r>
         <w:tab/>
       </w:r>
@@ -2226,10 +2061,10 @@
             <v:path o:extrusionok="f" gradientshapeok="t" o:connecttype="rect"/>
             <o:lock v:ext="edit" aspectratio="t"/>
           </v:shapetype>
-          <v:shape id="_x0000_i1030" type="#_x0000_t75" style="width:75.45pt;height:51.2pt" o:ole="">
+          <v:shape id="_x0000_i1025" type="#_x0000_t75" style="width:75.5pt;height:51pt" o:ole="">
             <v:imagedata r:id="rId14" o:title=""/>
           </v:shape>
-          <o:OLEObject Type="Embed" ProgID="Excel.Sheet.12" ShapeID="_x0000_i1030" DrawAspect="Icon" ObjectID="_1745924838" r:id="rId15"/>
+          <o:OLEObject Type="Embed" ProgID="Excel.Sheet.12" ShapeID="_x0000_i1025" DrawAspect="Icon" ObjectID="_1745935347" r:id="rId15"/>
         </w:object>
       </w:r>
     </w:p>
@@ -2266,30 +2101,7 @@
           <w:sz w:val="22"/>
           <w:szCs w:val="22"/>
         </w:rPr>
-        <w:t>"</w:t>
-      </w:r>
-      <w:proofErr w:type="spellStart"/>
-      <w:r>
-        <w:rPr>
-          <w:sz w:val="22"/>
-          <w:szCs w:val="22"/>
-        </w:rPr>
-        <w:t>CustNo</w:t>
-      </w:r>
-      <w:proofErr w:type="spellEnd"/>
-      <w:r>
-        <w:rPr>
-          <w:sz w:val="22"/>
-          <w:szCs w:val="22"/>
-        </w:rPr>
-        <w:t>"</w:t>
-      </w:r>
-      <w:r>
-        <w:rPr>
-          <w:sz w:val="22"/>
-          <w:szCs w:val="22"/>
-        </w:rPr>
-        <w:t xml:space="preserve"> ASC</w:t>
+        <w:t>"CustNo" ASC</w:t>
       </w:r>
       <w:r>
         <w:rPr>
@@ -2304,23 +2116,7 @@
           <w:sz w:val="22"/>
           <w:szCs w:val="22"/>
         </w:rPr>
-        <w:t>"</w:t>
-      </w:r>
-      <w:proofErr w:type="spellStart"/>
-      <w:r>
-        <w:rPr>
-          <w:sz w:val="22"/>
-          <w:szCs w:val="22"/>
-        </w:rPr>
-        <w:t>FacmNo</w:t>
-      </w:r>
-      <w:proofErr w:type="spellEnd"/>
-      <w:r>
-        <w:rPr>
-          <w:sz w:val="22"/>
-          <w:szCs w:val="22"/>
-        </w:rPr>
-        <w:t>"</w:t>
+        <w:t>"FacmNo"</w:t>
       </w:r>
       <w:r>
         <w:rPr>
@@ -2343,23 +2139,7 @@
           <w:sz w:val="22"/>
           <w:szCs w:val="22"/>
         </w:rPr>
-        <w:t>"</w:t>
-      </w:r>
-      <w:proofErr w:type="spellStart"/>
-      <w:r>
-        <w:rPr>
-          <w:sz w:val="22"/>
-          <w:szCs w:val="22"/>
-        </w:rPr>
-        <w:t>EntryDate</w:t>
-      </w:r>
-      <w:proofErr w:type="spellEnd"/>
-      <w:r>
-        <w:rPr>
-          <w:sz w:val="22"/>
-          <w:szCs w:val="22"/>
-        </w:rPr>
-        <w:t>"</w:t>
+        <w:t>"EntryDate"</w:t>
       </w:r>
       <w:r>
         <w:rPr>
@@ -2382,23 +2162,7 @@
           <w:sz w:val="22"/>
           <w:szCs w:val="22"/>
         </w:rPr>
-        <w:t>"</w:t>
-      </w:r>
-      <w:proofErr w:type="spellStart"/>
-      <w:r>
-        <w:rPr>
-          <w:sz w:val="22"/>
-          <w:szCs w:val="22"/>
-        </w:rPr>
-        <w:t>PrevIntDate</w:t>
-      </w:r>
-      <w:proofErr w:type="spellEnd"/>
-      <w:r>
-        <w:rPr>
-          <w:sz w:val="22"/>
-          <w:szCs w:val="22"/>
-        </w:rPr>
-        <w:t>"</w:t>
+        <w:t>"PrevIntDate"</w:t>
       </w:r>
       <w:r>
         <w:rPr>
@@ -2421,23 +2185,7 @@
           <w:sz w:val="22"/>
           <w:szCs w:val="22"/>
         </w:rPr>
-        <w:t>"</w:t>
-      </w:r>
-      <w:proofErr w:type="spellStart"/>
-      <w:r>
-        <w:rPr>
-          <w:sz w:val="22"/>
-          <w:szCs w:val="22"/>
-        </w:rPr>
-        <w:t>AcDate</w:t>
-      </w:r>
-      <w:proofErr w:type="spellEnd"/>
-      <w:r>
-        <w:rPr>
-          <w:sz w:val="22"/>
-          <w:szCs w:val="22"/>
-        </w:rPr>
-        <w:t>"</w:t>
+        <w:t>"AcDate"</w:t>
       </w:r>
       <w:r>
         <w:rPr>
@@ -2657,7 +2405,6 @@
                 <w:rFonts w:ascii="標楷體" w:hAnsi="標楷體"/>
               </w:rPr>
             </w:pPr>
-            <w:proofErr w:type="spellStart"/>
             <w:r>
               <w:rPr>
                 <w:rFonts w:ascii="標楷體" w:hAnsi="標楷體" w:hint="eastAsia"/>
@@ -2670,7 +2417,6 @@
               </w:rPr>
               <w:t>eetName</w:t>
             </w:r>
-            <w:proofErr w:type="spellEnd"/>
           </w:p>
         </w:tc>
         <w:tc>
@@ -2771,19 +2517,11 @@
                 <w:rFonts w:ascii="標楷體" w:hAnsi="標楷體"/>
               </w:rPr>
             </w:pPr>
-            <w:proofErr w:type="gramStart"/>
-            <w:r>
-              <w:rPr>
-                <w:rFonts w:ascii="標楷體" w:hAnsi="標楷體" w:hint="eastAsia"/>
-              </w:rPr>
-              <w:t>入帳</w:t>
-            </w:r>
-            <w:proofErr w:type="gramEnd"/>
-            <w:r>
-              <w:rPr>
-                <w:rFonts w:ascii="標楷體" w:hAnsi="標楷體" w:hint="eastAsia"/>
-              </w:rPr>
-              <w:t>日期</w:t>
+            <w:r>
+              <w:rPr>
+                <w:rFonts w:ascii="標楷體" w:hAnsi="標楷體" w:hint="eastAsia"/>
+              </w:rPr>
+              <w:t>入帳日期</w:t>
             </w:r>
           </w:p>
         </w:tc>
@@ -2798,7 +2536,6 @@
                 <w:rFonts w:ascii="標楷體" w:hAnsi="標楷體"/>
               </w:rPr>
             </w:pPr>
-            <w:proofErr w:type="spellStart"/>
             <w:r>
               <w:rPr>
                 <w:rFonts w:ascii="標楷體" w:hAnsi="標楷體" w:hint="eastAsia"/>
@@ -2811,7 +2548,6 @@
               </w:rPr>
               <w:t>ankDeductDtl.EntryDate</w:t>
             </w:r>
-            <w:proofErr w:type="spellEnd"/>
           </w:p>
         </w:tc>
         <w:tc>
@@ -2861,7 +2597,6 @@
                 <w:rFonts w:ascii="標楷體" w:hAnsi="標楷體"/>
               </w:rPr>
             </w:pPr>
-            <w:proofErr w:type="spellStart"/>
             <w:r>
               <w:rPr>
                 <w:rFonts w:ascii="標楷體" w:hAnsi="標楷體" w:hint="eastAsia"/>
@@ -2874,7 +2609,6 @@
               </w:rPr>
               <w:t>nkDeductDtl.CustNo</w:t>
             </w:r>
-            <w:proofErr w:type="spellEnd"/>
           </w:p>
         </w:tc>
         <w:tc>
@@ -2924,7 +2658,6 @@
                 <w:rFonts w:ascii="標楷體" w:hAnsi="標楷體"/>
               </w:rPr>
             </w:pPr>
-            <w:proofErr w:type="spellStart"/>
             <w:r>
               <w:rPr>
                 <w:rFonts w:ascii="標楷體" w:hAnsi="標楷體" w:hint="eastAsia"/>
@@ -2937,7 +2670,6 @@
               </w:rPr>
               <w:t>nkDeductDtl.FacmNo</w:t>
             </w:r>
-            <w:proofErr w:type="spellEnd"/>
           </w:p>
         </w:tc>
         <w:tc>
@@ -2968,14 +2700,12 @@
                 <w:rFonts w:ascii="標楷體" w:hAnsi="標楷體"/>
               </w:rPr>
             </w:pPr>
-            <w:proofErr w:type="gramStart"/>
             <w:r>
               <w:rPr>
                 <w:rFonts w:ascii="標楷體" w:hAnsi="標楷體" w:hint="eastAsia"/>
               </w:rPr>
               <w:t>繳息迄日</w:t>
             </w:r>
-            <w:proofErr w:type="gramEnd"/>
           </w:p>
         </w:tc>
         <w:tc>
@@ -2989,7 +2719,6 @@
                 <w:rFonts w:ascii="標楷體" w:hAnsi="標楷體"/>
               </w:rPr>
             </w:pPr>
-            <w:proofErr w:type="spellStart"/>
             <w:r>
               <w:rPr>
                 <w:rFonts w:ascii="標楷體" w:hAnsi="標楷體" w:hint="eastAsia"/>
@@ -3002,7 +2731,6 @@
               </w:rPr>
               <w:t>ankDeductDtl.PrevIntDate</w:t>
             </w:r>
-            <w:proofErr w:type="spellEnd"/>
           </w:p>
         </w:tc>
         <w:tc>
@@ -3052,7 +2780,6 @@
                 <w:rFonts w:ascii="標楷體" w:hAnsi="標楷體"/>
               </w:rPr>
             </w:pPr>
-            <w:proofErr w:type="spellStart"/>
             <w:r>
               <w:rPr>
                 <w:rFonts w:ascii="標楷體" w:hAnsi="標楷體" w:hint="eastAsia"/>
@@ -3065,7 +2792,6 @@
               </w:rPr>
               <w:t>nkDeductDtl.RepayAmt</w:t>
             </w:r>
-            <w:proofErr w:type="spellEnd"/>
           </w:p>
         </w:tc>
         <w:tc>
@@ -3115,7 +2841,6 @@
                 <w:rFonts w:ascii="標楷體" w:hAnsi="標楷體"/>
               </w:rPr>
             </w:pPr>
-            <w:proofErr w:type="spellStart"/>
             <w:r>
               <w:rPr>
                 <w:rFonts w:ascii="標楷體" w:hAnsi="標楷體" w:hint="eastAsia"/>
@@ -3128,7 +2853,6 @@
               </w:rPr>
               <w:t>nkDeductDtl.ReturnCode</w:t>
             </w:r>
-            <w:proofErr w:type="spellEnd"/>
           </w:p>
         </w:tc>
         <w:tc>
@@ -3178,7 +2902,6 @@
                 <w:rFonts w:ascii="標楷體" w:hAnsi="標楷體"/>
               </w:rPr>
             </w:pPr>
-            <w:proofErr w:type="spellStart"/>
             <w:r>
               <w:rPr>
                 <w:rFonts w:ascii="標楷體" w:hAnsi="標楷體" w:hint="eastAsia"/>
@@ -3191,7 +2914,6 @@
               </w:rPr>
               <w:t>ankDeductDtl.AcDate</w:t>
             </w:r>
-            <w:proofErr w:type="spellEnd"/>
           </w:p>
         </w:tc>
         <w:tc>
@@ -3241,7 +2963,6 @@
                 <w:rFonts w:ascii="標楷體" w:hAnsi="標楷體"/>
               </w:rPr>
             </w:pPr>
-            <w:proofErr w:type="spellStart"/>
             <w:r>
               <w:rPr>
                 <w:rFonts w:ascii="標楷體" w:hAnsi="標楷體" w:hint="eastAsia"/>
@@ -3254,7 +2975,6 @@
               </w:rPr>
               <w:t>ankDeductDtl.RepayType</w:t>
             </w:r>
-            <w:proofErr w:type="spellEnd"/>
           </w:p>
         </w:tc>
         <w:tc>
@@ -3319,21 +3039,7 @@
               <w:rPr>
                 <w:rFonts w:ascii="標楷體" w:hAnsi="標楷體"/>
               </w:rPr>
-              <w:t>SELECT BD."</w:t>
-            </w:r>
-            <w:proofErr w:type="spellStart"/>
-            <w:r>
-              <w:rPr>
-                <w:rFonts w:ascii="標楷體" w:hAnsi="標楷體"/>
-              </w:rPr>
-              <w:t>EntryDate</w:t>
-            </w:r>
-            <w:proofErr w:type="spellEnd"/>
-            <w:r>
-              <w:rPr>
-                <w:rFonts w:ascii="標楷體" w:hAnsi="標楷體"/>
-              </w:rPr>
-              <w:t>"</w:t>
+              <w:t>SELECT BD."EntryDate"</w:t>
             </w:r>
           </w:p>
           <w:p>
@@ -3350,21 +3056,7 @@
               <w:rPr>
                 <w:rFonts w:ascii="標楷體" w:hAnsi="標楷體"/>
               </w:rPr>
-              <w:t xml:space="preserve">     , LPAD(BD."CustNo",7,'0') AS "</w:t>
-            </w:r>
-            <w:proofErr w:type="spellStart"/>
-            <w:r>
-              <w:rPr>
-                <w:rFonts w:ascii="標楷體" w:hAnsi="標楷體"/>
-              </w:rPr>
-              <w:t>CustNo</w:t>
-            </w:r>
-            <w:proofErr w:type="spellEnd"/>
-            <w:r>
-              <w:rPr>
-                <w:rFonts w:ascii="標楷體" w:hAnsi="標楷體"/>
-              </w:rPr>
-              <w:t>"</w:t>
+              <w:t xml:space="preserve">     , LPAD(BD."CustNo",7,'0') AS "CustNo"</w:t>
             </w:r>
           </w:p>
           <w:p>
@@ -3381,21 +3073,7 @@
               <w:rPr>
                 <w:rFonts w:ascii="標楷體" w:hAnsi="標楷體"/>
               </w:rPr>
-              <w:t xml:space="preserve">     , LPAD(BD."FacmNo",3,'0') AS "</w:t>
-            </w:r>
-            <w:proofErr w:type="spellStart"/>
-            <w:r>
-              <w:rPr>
-                <w:rFonts w:ascii="標楷體" w:hAnsi="標楷體"/>
-              </w:rPr>
-              <w:t>FacmNo</w:t>
-            </w:r>
-            <w:proofErr w:type="spellEnd"/>
-            <w:r>
-              <w:rPr>
-                <w:rFonts w:ascii="標楷體" w:hAnsi="標楷體"/>
-              </w:rPr>
-              <w:t>"</w:t>
+              <w:t xml:space="preserve">     , LPAD(BD."FacmNo",3,'0') AS "FacmNo"</w:t>
             </w:r>
           </w:p>
           <w:p>
@@ -3412,21 +3090,7 @@
               <w:rPr>
                 <w:rFonts w:ascii="標楷體" w:hAnsi="標楷體"/>
               </w:rPr>
-              <w:t xml:space="preserve">     , BD."</w:t>
-            </w:r>
-            <w:proofErr w:type="spellStart"/>
-            <w:r>
-              <w:rPr>
-                <w:rFonts w:ascii="標楷體" w:hAnsi="標楷體"/>
-              </w:rPr>
-              <w:t>PrevIntDate</w:t>
-            </w:r>
-            <w:proofErr w:type="spellEnd"/>
-            <w:r>
-              <w:rPr>
-                <w:rFonts w:ascii="標楷體" w:hAnsi="標楷體"/>
-              </w:rPr>
-              <w:t>"</w:t>
+              <w:t xml:space="preserve">     , BD."PrevIntDate"</w:t>
             </w:r>
           </w:p>
           <w:p>
@@ -3443,21 +3107,7 @@
               <w:rPr>
                 <w:rFonts w:ascii="標楷體" w:hAnsi="標楷體"/>
               </w:rPr>
-              <w:t xml:space="preserve">     , BD."</w:t>
-            </w:r>
-            <w:proofErr w:type="spellStart"/>
-            <w:r>
-              <w:rPr>
-                <w:rFonts w:ascii="標楷體" w:hAnsi="標楷體"/>
-              </w:rPr>
-              <w:t>RepayAmt</w:t>
-            </w:r>
-            <w:proofErr w:type="spellEnd"/>
-            <w:r>
-              <w:rPr>
-                <w:rFonts w:ascii="標楷體" w:hAnsi="標楷體"/>
-              </w:rPr>
-              <w:t>"</w:t>
+              <w:t xml:space="preserve">     , BD."RepayAmt"</w:t>
             </w:r>
           </w:p>
           <w:p>
@@ -3491,35 +3141,7 @@
               <w:rPr>
                 <w:rFonts w:ascii="標楷體" w:hAnsi="標楷體"/>
               </w:rPr>
-              <w:t xml:space="preserve">         WHEN </w:t>
-            </w:r>
-            <w:proofErr w:type="gramStart"/>
-            <w:r>
-              <w:rPr>
-                <w:rFonts w:ascii="標楷體" w:hAnsi="標楷體"/>
-              </w:rPr>
-              <w:t>NVL(</w:t>
-            </w:r>
-            <w:proofErr w:type="gramEnd"/>
-            <w:r>
-              <w:rPr>
-                <w:rFonts w:ascii="標楷體" w:hAnsi="標楷體"/>
-              </w:rPr>
-              <w:t>BD."</w:t>
-            </w:r>
-            <w:proofErr w:type="spellStart"/>
-            <w:r>
-              <w:rPr>
-                <w:rFonts w:ascii="標楷體" w:hAnsi="標楷體"/>
-              </w:rPr>
-              <w:t>ReturnCode</w:t>
-            </w:r>
-            <w:proofErr w:type="spellEnd"/>
-            <w:r>
-              <w:rPr>
-                <w:rFonts w:ascii="標楷體" w:hAnsi="標楷體"/>
-              </w:rPr>
-              <w:t>",' ') = ' '</w:t>
+              <w:t xml:space="preserve">         WHEN NVL(BD."ReturnCode",' ') = ' '</w:t>
             </w:r>
           </w:p>
           <w:p>
@@ -3529,7 +3151,7 @@
               </w:tabs>
               <w:spacing w:line="300" w:lineRule="exact"/>
               <w:rPr>
-                <w:rFonts w:ascii="標楷體" w:hAnsi="標楷體" w:hint="eastAsia"/>
+                <w:rFonts w:ascii="標楷體" w:hAnsi="標楷體"/>
               </w:rPr>
             </w:pPr>
             <w:r>
@@ -3553,35 +3175,7 @@
               <w:rPr>
                 <w:rFonts w:ascii="標楷體" w:hAnsi="標楷體"/>
               </w:rPr>
-              <w:t xml:space="preserve">         WHEN </w:t>
-            </w:r>
-            <w:proofErr w:type="gramStart"/>
-            <w:r>
-              <w:rPr>
-                <w:rFonts w:ascii="標楷體" w:hAnsi="標楷體"/>
-              </w:rPr>
-              <w:t>NVL(</w:t>
-            </w:r>
-            <w:proofErr w:type="gramEnd"/>
-            <w:r>
-              <w:rPr>
-                <w:rFonts w:ascii="標楷體" w:hAnsi="標楷體"/>
-              </w:rPr>
-              <w:t>BD."</w:t>
-            </w:r>
-            <w:proofErr w:type="spellStart"/>
-            <w:r>
-              <w:rPr>
-                <w:rFonts w:ascii="標楷體" w:hAnsi="標楷體"/>
-              </w:rPr>
-              <w:t>ReturnCode</w:t>
-            </w:r>
-            <w:proofErr w:type="spellEnd"/>
-            <w:r>
-              <w:rPr>
-                <w:rFonts w:ascii="標楷體" w:hAnsi="標楷體"/>
-              </w:rPr>
-              <w:t>",' ') = '00'</w:t>
+              <w:t xml:space="preserve">         WHEN NVL(BD."ReturnCode",' ') = '00'</w:t>
             </w:r>
           </w:p>
           <w:p>
@@ -3591,7 +3185,7 @@
               </w:tabs>
               <w:spacing w:line="300" w:lineRule="exact"/>
               <w:rPr>
-                <w:rFonts w:ascii="標楷體" w:hAnsi="標楷體" w:hint="eastAsia"/>
+                <w:rFonts w:ascii="標楷體" w:hAnsi="標楷體"/>
               </w:rPr>
             </w:pPr>
             <w:r>
@@ -3615,49 +3209,7 @@
               <w:rPr>
                 <w:rFonts w:ascii="標楷體" w:hAnsi="標楷體"/>
               </w:rPr>
-              <w:t xml:space="preserve">       ELSE "</w:t>
-            </w:r>
-            <w:proofErr w:type="spellStart"/>
-            <w:r>
-              <w:rPr>
-                <w:rFonts w:ascii="標楷體" w:hAnsi="標楷體"/>
-              </w:rPr>
-              <w:t>Fn_GetCdCode</w:t>
-            </w:r>
-            <w:proofErr w:type="spellEnd"/>
-            <w:r>
-              <w:rPr>
-                <w:rFonts w:ascii="標楷體" w:hAnsi="標楷體"/>
-              </w:rPr>
-              <w:t>"('</w:t>
-            </w:r>
-            <w:proofErr w:type="spellStart"/>
-            <w:r>
-              <w:rPr>
-                <w:rFonts w:ascii="標楷體" w:hAnsi="標楷體"/>
-              </w:rPr>
-              <w:t>ProcCode</w:t>
-            </w:r>
-            <w:proofErr w:type="spellEnd"/>
-            <w:r>
-              <w:rPr>
-                <w:rFonts w:ascii="標楷體" w:hAnsi="標楷體"/>
-              </w:rPr>
-              <w:t>', '002' || BD."</w:t>
-            </w:r>
-            <w:proofErr w:type="spellStart"/>
-            <w:r>
-              <w:rPr>
-                <w:rFonts w:ascii="標楷體" w:hAnsi="標楷體"/>
-              </w:rPr>
-              <w:t>ReturnCode</w:t>
-            </w:r>
-            <w:proofErr w:type="spellEnd"/>
-            <w:r>
-              <w:rPr>
-                <w:rFonts w:ascii="標楷體" w:hAnsi="標楷體"/>
-              </w:rPr>
-              <w:t>")</w:t>
+              <w:t xml:space="preserve">       ELSE "Fn_GetCdCode"('ProcCode', '002' || BD."ReturnCode")</w:t>
             </w:r>
           </w:p>
           <w:p>
@@ -3674,21 +3226,7 @@
               <w:rPr>
                 <w:rFonts w:ascii="標楷體" w:hAnsi="標楷體"/>
               </w:rPr>
-              <w:t xml:space="preserve">       END                       AS "</w:t>
-            </w:r>
-            <w:proofErr w:type="spellStart"/>
-            <w:r>
-              <w:rPr>
-                <w:rFonts w:ascii="標楷體" w:hAnsi="標楷體"/>
-              </w:rPr>
-              <w:t>ReturnCode</w:t>
-            </w:r>
-            <w:proofErr w:type="spellEnd"/>
-            <w:r>
-              <w:rPr>
-                <w:rFonts w:ascii="標楷體" w:hAnsi="標楷體"/>
-              </w:rPr>
-              <w:t>"</w:t>
+              <w:t xml:space="preserve">       END                       AS "ReturnCode"</w:t>
             </w:r>
           </w:p>
           <w:p>
@@ -3705,21 +3243,7 @@
               <w:rPr>
                 <w:rFonts w:ascii="標楷體" w:hAnsi="標楷體"/>
               </w:rPr>
-              <w:t xml:space="preserve">     , BD."</w:t>
-            </w:r>
-            <w:proofErr w:type="spellStart"/>
-            <w:r>
-              <w:rPr>
-                <w:rFonts w:ascii="標楷體" w:hAnsi="標楷體"/>
-              </w:rPr>
-              <w:t>AcDate</w:t>
-            </w:r>
-            <w:proofErr w:type="spellEnd"/>
-            <w:r>
-              <w:rPr>
-                <w:rFonts w:ascii="標楷體" w:hAnsi="標楷體"/>
-              </w:rPr>
-              <w:t>"</w:t>
+              <w:t xml:space="preserve">     , BD."AcDate"</w:t>
             </w:r>
           </w:p>
           <w:p>
@@ -3736,35 +3260,7 @@
               <w:rPr>
                 <w:rFonts w:ascii="標楷體" w:hAnsi="標楷體"/>
               </w:rPr>
-              <w:t xml:space="preserve">     , "</w:t>
-            </w:r>
-            <w:proofErr w:type="spellStart"/>
-            <w:r>
-              <w:rPr>
-                <w:rFonts w:ascii="標楷體" w:hAnsi="標楷體"/>
-              </w:rPr>
-              <w:t>Fn_GetCdCode</w:t>
-            </w:r>
-            <w:proofErr w:type="spellEnd"/>
-            <w:r>
-              <w:rPr>
-                <w:rFonts w:ascii="標楷體" w:hAnsi="標楷體"/>
-              </w:rPr>
-              <w:t>"('</w:t>
-            </w:r>
-            <w:proofErr w:type="spellStart"/>
-            <w:r>
-              <w:rPr>
-                <w:rFonts w:ascii="標楷體" w:hAnsi="標楷體"/>
-              </w:rPr>
-              <w:t>RepayType</w:t>
-            </w:r>
-            <w:proofErr w:type="spellEnd"/>
-            <w:r>
-              <w:rPr>
-                <w:rFonts w:ascii="標楷體" w:hAnsi="標楷體"/>
-              </w:rPr>
-              <w:t>', LPAD(BD."RepayType",2,'0'))</w:t>
+              <w:t xml:space="preserve">     , "Fn_GetCdCode"('RepayType', LPAD(BD."RepayType",2,'0'))</w:t>
             </w:r>
           </w:p>
           <w:p>
@@ -3781,21 +3277,7 @@
               <w:rPr>
                 <w:rFonts w:ascii="標楷體" w:hAnsi="標楷體"/>
               </w:rPr>
-              <w:t xml:space="preserve">                                 AS "</w:t>
-            </w:r>
-            <w:proofErr w:type="spellStart"/>
-            <w:r>
-              <w:rPr>
-                <w:rFonts w:ascii="標楷體" w:hAnsi="標楷體"/>
-              </w:rPr>
-              <w:t>RepayType</w:t>
-            </w:r>
-            <w:proofErr w:type="spellEnd"/>
-            <w:r>
-              <w:rPr>
-                <w:rFonts w:ascii="標楷體" w:hAnsi="標楷體"/>
-              </w:rPr>
-              <w:t>"</w:t>
+              <w:t xml:space="preserve">                                 AS "RepayType"</w:t>
             </w:r>
           </w:p>
           <w:p>
@@ -3812,21 +3294,7 @@
               <w:rPr>
                 <w:rFonts w:ascii="標楷體" w:hAnsi="標楷體"/>
               </w:rPr>
-              <w:t>FROM "</w:t>
-            </w:r>
-            <w:proofErr w:type="spellStart"/>
-            <w:r>
-              <w:rPr>
-                <w:rFonts w:ascii="標楷體" w:hAnsi="標楷體"/>
-              </w:rPr>
-              <w:t>BankDeductDtl</w:t>
-            </w:r>
-            <w:proofErr w:type="spellEnd"/>
-            <w:r>
-              <w:rPr>
-                <w:rFonts w:ascii="標楷體" w:hAnsi="標楷體"/>
-              </w:rPr>
-              <w:t>" BD</w:t>
+              <w:t>FROM "BankDeductDtl" BD</w:t>
             </w:r>
           </w:p>
           <w:p>
@@ -3843,38 +3311,8 @@
               <w:rPr>
                 <w:rFonts w:ascii="標楷體" w:hAnsi="標楷體"/>
               </w:rPr>
-              <w:t>WHERE BD."</w:t>
-            </w:r>
-            <w:proofErr w:type="spellStart"/>
-            <w:r>
-              <w:rPr>
-                <w:rFonts w:ascii="標楷體" w:hAnsi="標楷體"/>
-              </w:rPr>
-              <w:t>EntryDate</w:t>
-            </w:r>
-            <w:proofErr w:type="spellEnd"/>
-            <w:r>
-              <w:rPr>
-                <w:rFonts w:ascii="標楷體" w:hAnsi="標楷體"/>
-              </w:rPr>
-              <w:t xml:space="preserve">" </w:t>
-            </w:r>
-            <w:proofErr w:type="gramStart"/>
-            <w:r>
-              <w:rPr>
-                <w:rFonts w:ascii="標楷體" w:hAnsi="標楷體"/>
-              </w:rPr>
-              <w:t>= :</w:t>
-            </w:r>
-            <w:proofErr w:type="spellStart"/>
-            <w:r>
-              <w:rPr>
-                <w:rFonts w:ascii="標楷體" w:hAnsi="標楷體"/>
-              </w:rPr>
-              <w:t>inputEntryDate</w:t>
-            </w:r>
-            <w:proofErr w:type="spellEnd"/>
-            <w:proofErr w:type="gramEnd"/>
+              <w:t>WHERE BD."EntryDate" = :inputEntryDate</w:t>
+            </w:r>
           </w:p>
           <w:p>
             <w:pPr>
@@ -3890,38 +3328,8 @@
               <w:rPr>
                 <w:rFonts w:ascii="標楷體" w:hAnsi="標楷體"/>
               </w:rPr>
-              <w:t xml:space="preserve">  AND BD."</w:t>
-            </w:r>
-            <w:proofErr w:type="spellStart"/>
-            <w:r>
-              <w:rPr>
-                <w:rFonts w:ascii="標楷體" w:hAnsi="標楷體"/>
-              </w:rPr>
-              <w:t>PrevIntDate</w:t>
-            </w:r>
-            <w:proofErr w:type="spellEnd"/>
-            <w:proofErr w:type="gramStart"/>
-            <w:r>
-              <w:rPr>
-                <w:rFonts w:ascii="標楷體" w:hAnsi="標楷體"/>
-              </w:rPr>
-              <w:t>" !</w:t>
-            </w:r>
-            <w:proofErr w:type="gramEnd"/>
-            <w:r>
-              <w:rPr>
-                <w:rFonts w:ascii="標楷體" w:hAnsi="標楷體"/>
-              </w:rPr>
-              <w:t>= :</w:t>
-            </w:r>
-            <w:proofErr w:type="spellStart"/>
-            <w:r>
-              <w:rPr>
-                <w:rFonts w:ascii="標楷體" w:hAnsi="標楷體"/>
-              </w:rPr>
-              <w:t>inputNotPrevIntDate</w:t>
-            </w:r>
-            <w:proofErr w:type="spellEnd"/>
+              <w:t xml:space="preserve">  AND BD."PrevIntDate" != :inputNotPrevIntDate</w:t>
+            </w:r>
           </w:p>
           <w:p>
             <w:pPr>
@@ -3937,29 +3345,7 @@
               <w:rPr>
                 <w:rFonts w:ascii="標楷體" w:hAnsi="標楷體"/>
               </w:rPr>
-              <w:t xml:space="preserve">  AND BD."</w:t>
-            </w:r>
-            <w:proofErr w:type="spellStart"/>
-            <w:r>
-              <w:rPr>
-                <w:rFonts w:ascii="標楷體" w:hAnsi="標楷體"/>
-              </w:rPr>
-              <w:t>RepayBank</w:t>
-            </w:r>
-            <w:proofErr w:type="spellEnd"/>
-            <w:proofErr w:type="gramStart"/>
-            <w:r>
-              <w:rPr>
-                <w:rFonts w:ascii="標楷體" w:hAnsi="標楷體"/>
-              </w:rPr>
-              <w:t>" !</w:t>
-            </w:r>
-            <w:proofErr w:type="gramEnd"/>
-            <w:r>
-              <w:rPr>
-                <w:rFonts w:ascii="標楷體" w:hAnsi="標楷體"/>
-              </w:rPr>
-              <w:t xml:space="preserve">= '700' </w:t>
+              <w:t xml:space="preserve">  AND BD."RepayBank" != '700' </w:t>
             </w:r>
           </w:p>
           <w:p>
@@ -3976,21 +3362,7 @@
               <w:rPr>
                 <w:rFonts w:ascii="標楷體" w:hAnsi="標楷體"/>
               </w:rPr>
-              <w:t>ORDER BY BD."</w:t>
-            </w:r>
-            <w:proofErr w:type="spellStart"/>
-            <w:r>
-              <w:rPr>
-                <w:rFonts w:ascii="標楷體" w:hAnsi="標楷體"/>
-              </w:rPr>
-              <w:t>CustNo</w:t>
-            </w:r>
-            <w:proofErr w:type="spellEnd"/>
-            <w:r>
-              <w:rPr>
-                <w:rFonts w:ascii="標楷體" w:hAnsi="標楷體"/>
-              </w:rPr>
-              <w:t>"</w:t>
+              <w:t>ORDER BY BD."CustNo"</w:t>
             </w:r>
           </w:p>
           <w:p>
@@ -4007,21 +3379,7 @@
               <w:rPr>
                 <w:rFonts w:ascii="標楷體" w:hAnsi="標楷體"/>
               </w:rPr>
-              <w:t xml:space="preserve">       , BD."</w:t>
-            </w:r>
-            <w:proofErr w:type="spellStart"/>
-            <w:r>
-              <w:rPr>
-                <w:rFonts w:ascii="標楷體" w:hAnsi="標楷體"/>
-              </w:rPr>
-              <w:t>FacmNo</w:t>
-            </w:r>
-            <w:proofErr w:type="spellEnd"/>
-            <w:r>
-              <w:rPr>
-                <w:rFonts w:ascii="標楷體" w:hAnsi="標楷體"/>
-              </w:rPr>
-              <w:t>"</w:t>
+              <w:t xml:space="preserve">       , BD."FacmNo"</w:t>
             </w:r>
           </w:p>
           <w:p>
@@ -4038,21 +3396,7 @@
               <w:rPr>
                 <w:rFonts w:ascii="標楷體" w:hAnsi="標楷體"/>
               </w:rPr>
-              <w:t xml:space="preserve">       , BD."</w:t>
-            </w:r>
-            <w:proofErr w:type="spellStart"/>
-            <w:r>
-              <w:rPr>
-                <w:rFonts w:ascii="標楷體" w:hAnsi="標楷體"/>
-              </w:rPr>
-              <w:t>EntryDate</w:t>
-            </w:r>
-            <w:proofErr w:type="spellEnd"/>
-            <w:r>
-              <w:rPr>
-                <w:rFonts w:ascii="標楷體" w:hAnsi="標楷體"/>
-              </w:rPr>
-              <w:t>"</w:t>
+              <w:t xml:space="preserve">       , BD."EntryDate"</w:t>
             </w:r>
           </w:p>
           <w:p>
@@ -4069,21 +3413,7 @@
               <w:rPr>
                 <w:rFonts w:ascii="標楷體" w:hAnsi="標楷體"/>
               </w:rPr>
-              <w:t xml:space="preserve">       , BD."</w:t>
-            </w:r>
-            <w:proofErr w:type="spellStart"/>
-            <w:r>
-              <w:rPr>
-                <w:rFonts w:ascii="標楷體" w:hAnsi="標楷體"/>
-              </w:rPr>
-              <w:t>PrevIntDate</w:t>
-            </w:r>
-            <w:proofErr w:type="spellEnd"/>
-            <w:r>
-              <w:rPr>
-                <w:rFonts w:ascii="標楷體" w:hAnsi="標楷體"/>
-              </w:rPr>
-              <w:t>"</w:t>
+              <w:t xml:space="preserve">       , BD."PrevIntDate"</w:t>
             </w:r>
           </w:p>
           <w:p>
@@ -4100,21 +3430,7 @@
               <w:rPr>
                 <w:rFonts w:ascii="標楷體" w:hAnsi="標楷體"/>
               </w:rPr>
-              <w:t xml:space="preserve">       , BD."</w:t>
-            </w:r>
-            <w:proofErr w:type="spellStart"/>
-            <w:r>
-              <w:rPr>
-                <w:rFonts w:ascii="標楷體" w:hAnsi="標楷體"/>
-              </w:rPr>
-              <w:t>AcDate</w:t>
-            </w:r>
-            <w:proofErr w:type="spellEnd"/>
-            <w:r>
-              <w:rPr>
-                <w:rFonts w:ascii="標楷體" w:hAnsi="標楷體"/>
-              </w:rPr>
-              <w:t>"</w:t>
+              <w:t xml:space="preserve">       , BD."AcDate"</w:t>
             </w:r>
           </w:p>
           <w:p>
@@ -4165,10 +3481,10 @@
       </w:pPr>
       <w:r>
         <w:object w:dxaOrig="1508" w:dyaOrig="1021" w14:anchorId="0F7F9FC6">
-          <v:shape id="_x0000_i1029" type="#_x0000_t75" style="width:75.45pt;height:51.2pt" o:ole="">
+          <v:shape id="_x0000_i1026" type="#_x0000_t75" style="width:75.5pt;height:51pt" o:ole="">
             <v:imagedata r:id="rId16" o:title=""/>
           </v:shape>
-          <o:OLEObject Type="Embed" ProgID="Excel.Sheet.12" ShapeID="_x0000_i1029" DrawAspect="Icon" ObjectID="_1745924839" r:id="rId17"/>
+          <o:OLEObject Type="Embed" ProgID="Excel.Sheet.12" ShapeID="_x0000_i1026" DrawAspect="Icon" ObjectID="_1745935348" r:id="rId17"/>
         </w:object>
       </w:r>
     </w:p>
@@ -4202,21 +3518,7 @@
         <w:rPr>
           <w:rFonts w:hint="eastAsia"/>
         </w:rPr>
-        <w:t>因為新系統的銀行扣款</w:t>
-      </w:r>
-      <w:proofErr w:type="gramStart"/>
-      <w:r>
-        <w:rPr>
-          <w:rFonts w:hint="eastAsia"/>
-        </w:rPr>
-        <w:t>明細檔內</w:t>
-      </w:r>
-      <w:proofErr w:type="gramEnd"/>
-      <w:r>
-        <w:rPr>
-          <w:rFonts w:hint="eastAsia"/>
-        </w:rPr>
-        <w:t>包含郵局扣款資料</w:t>
+        <w:t>因為新系統的銀行扣款明細檔內包含郵局扣款資料</w:t>
       </w:r>
     </w:p>
     <w:p>

</xml_diff>